<commit_message>
Update OPCIONAL - DESCUBRA A INFLUÊNCIA DA PSICOLOGIA NO DESIGN DE UX.docx
</commit_message>
<xml_diff>
--- a/Tema 2 - Criar empatia, definir e idealizar/Semana 4/OPCIONAL - DESCUBRA A INFLUÊNCIA DA PSICOLOGIA NO DESIGN DE UX.docx
+++ b/Tema 2 - Criar empatia, definir e idealizar/Semana 4/OPCIONAL - DESCUBRA A INFLUÊNCIA DA PSICOLOGIA NO DESIGN DE UX.docx
@@ -160,6 +160,875 @@
       </w:r>
     </w:p>
     <w:p/>
+    <w:p>
+      <w:pPr>
+        <w:pStyle w:val="Ttulo2"/>
+        <w:shd w:val="clear" w:color="auto" w:fill="FFFFFF"/>
+        <w:spacing w:before="0" w:beforeAutospacing="0" w:after="0" w:afterAutospacing="0"/>
+        <w:rPr>
+          <w:rFonts w:ascii="Arial" w:hAnsi="Arial" w:cs="Arial"/>
+          <w:color w:val="333333"/>
+        </w:rPr>
+      </w:pPr>
+      <w:r>
+        <w:rPr>
+          <w:rFonts w:ascii="Arial" w:hAnsi="Arial" w:cs="Arial"/>
+          <w:color w:val="333333"/>
+        </w:rPr>
+        <w:t>Parabéns! Você foi aprovado!</w:t>
+      </w:r>
+    </w:p>
+    <w:p>
+      <w:pPr>
+        <w:shd w:val="clear" w:color="auto" w:fill="FFFFFF"/>
+        <w:rPr>
+          <w:rFonts w:ascii="Arial" w:hAnsi="Arial" w:cs="Arial"/>
+          <w:color w:val="333333"/>
+          <w:sz w:val="21"/>
+          <w:szCs w:val="21"/>
+        </w:rPr>
+      </w:pPr>
+      <w:r>
+        <w:rPr>
+          <w:rStyle w:val="cds-108"/>
+          <w:rFonts w:ascii="Arial" w:hAnsi="Arial" w:cs="Arial"/>
+          <w:color w:val="333333"/>
+          <w:sz w:val="21"/>
+          <w:szCs w:val="21"/>
+        </w:rPr>
+        <w:t>Nota recebida</w:t>
+      </w:r>
+      <w:r>
+        <w:rPr>
+          <w:rFonts w:ascii="Arial" w:hAnsi="Arial" w:cs="Arial"/>
+          <w:color w:val="333333"/>
+          <w:sz w:val="21"/>
+          <w:szCs w:val="21"/>
+        </w:rPr>
+        <w:t> </w:t>
+      </w:r>
+      <w:r>
+        <w:rPr>
+          <w:rStyle w:val="css-1xunli8"/>
+          <w:rFonts w:ascii="Arial" w:hAnsi="Arial" w:cs="Arial"/>
+          <w:color w:val="333333"/>
+          <w:sz w:val="21"/>
+          <w:szCs w:val="21"/>
+        </w:rPr>
+        <w:t>93,33%</w:t>
+      </w:r>
+    </w:p>
+    <w:p>
+      <w:pPr>
+        <w:shd w:val="clear" w:color="auto" w:fill="FFFFFF"/>
+        <w:rPr>
+          <w:rFonts w:ascii="Arial" w:hAnsi="Arial" w:cs="Arial"/>
+          <w:color w:val="333333"/>
+          <w:sz w:val="21"/>
+          <w:szCs w:val="21"/>
+        </w:rPr>
+      </w:pPr>
+      <w:r>
+        <w:rPr>
+          <w:rStyle w:val="cds-108"/>
+          <w:rFonts w:ascii="Arial" w:hAnsi="Arial" w:cs="Arial"/>
+          <w:color w:val="333333"/>
+          <w:sz w:val="21"/>
+          <w:szCs w:val="21"/>
+        </w:rPr>
+        <w:t>Para ser aprovado</w:t>
+      </w:r>
+      <w:r>
+        <w:rPr>
+          <w:rFonts w:ascii="Arial" w:hAnsi="Arial" w:cs="Arial"/>
+          <w:color w:val="333333"/>
+          <w:sz w:val="21"/>
+          <w:szCs w:val="21"/>
+        </w:rPr>
+        <w:t> </w:t>
+      </w:r>
+      <w:r>
+        <w:rPr>
+          <w:rStyle w:val="cds-108"/>
+          <w:rFonts w:ascii="Arial" w:hAnsi="Arial" w:cs="Arial"/>
+          <w:color w:val="333333"/>
+          <w:sz w:val="21"/>
+          <w:szCs w:val="21"/>
+        </w:rPr>
+        <w:t>80% ou superior</w:t>
+      </w:r>
+    </w:p>
+    <w:p>
+      <w:pPr>
+        <w:shd w:val="clear" w:color="auto" w:fill="FFFFFF"/>
+        <w:rPr>
+          <w:rFonts w:ascii="Arial" w:hAnsi="Arial" w:cs="Arial"/>
+          <w:color w:val="333333"/>
+          <w:sz w:val="21"/>
+          <w:szCs w:val="21"/>
+        </w:rPr>
+      </w:pPr>
+      <w:r>
+        <w:rPr>
+          <w:rStyle w:val="cds-button-label"/>
+          <w:rFonts w:ascii="Arial" w:hAnsi="Arial" w:cs="Arial"/>
+          <w:color w:val="333333"/>
+          <w:sz w:val="21"/>
+          <w:szCs w:val="21"/>
+        </w:rPr>
+        <w:t>Ir para o próximo item</w:t>
+      </w:r>
+    </w:p>
+    <w:p>
+      <w:pPr>
+        <w:pStyle w:val="Ttulo3"/>
+        <w:shd w:val="clear" w:color="auto" w:fill="FFFFFF"/>
+        <w:spacing w:before="0"/>
+        <w:rPr>
+          <w:rFonts w:ascii="Arial" w:hAnsi="Arial" w:cs="Arial"/>
+          <w:color w:val="333333"/>
+          <w:sz w:val="27"/>
+          <w:szCs w:val="27"/>
+        </w:rPr>
+      </w:pPr>
+      <w:r>
+        <w:rPr>
+          <w:rFonts w:ascii="Arial" w:hAnsi="Arial" w:cs="Arial"/>
+          <w:color w:val="333333"/>
+        </w:rPr>
+        <w:t>1.</w:t>
+      </w:r>
+    </w:p>
+    <w:p>
+      <w:pPr>
+        <w:shd w:val="clear" w:color="auto" w:fill="FFFFFF"/>
+        <w:rPr>
+          <w:rFonts w:ascii="Arial" w:hAnsi="Arial" w:cs="Arial"/>
+          <w:color w:val="333333"/>
+          <w:sz w:val="21"/>
+          <w:szCs w:val="21"/>
+        </w:rPr>
+      </w:pPr>
+      <w:r>
+        <w:rPr>
+          <w:rStyle w:val="screenreader-only"/>
+          <w:rFonts w:ascii="Arial" w:hAnsi="Arial" w:cs="Arial"/>
+          <w:color w:val="333333"/>
+          <w:sz w:val="21"/>
+          <w:szCs w:val="21"/>
+          <w:bdr w:val="none" w:sz="0" w:space="0" w:color="auto" w:frame="1"/>
+        </w:rPr>
+        <w:t>Pergunta 1</w:t>
+      </w:r>
+    </w:p>
+    <w:p>
+      <w:pPr>
+        <w:pStyle w:val="NormalWeb"/>
+        <w:shd w:val="clear" w:color="auto" w:fill="FFFFFF"/>
+        <w:spacing w:before="0" w:beforeAutospacing="0" w:after="0" w:afterAutospacing="0"/>
+        <w:rPr>
+          <w:rFonts w:ascii="Arial" w:hAnsi="Arial" w:cs="Arial"/>
+          <w:color w:val="333333"/>
+          <w:sz w:val="21"/>
+          <w:szCs w:val="21"/>
+        </w:rPr>
+      </w:pPr>
+      <w:r>
+        <w:rPr>
+          <w:rFonts w:ascii="Arial" w:hAnsi="Arial" w:cs="Arial"/>
+          <w:color w:val="333333"/>
+          <w:sz w:val="21"/>
+          <w:szCs w:val="21"/>
+        </w:rPr>
+        <w:t>Quais são alguns fatores humanos comuns que influenciam o design? Selecione todas as opções aplicáveis.</w:t>
+      </w:r>
+    </w:p>
+    <w:p>
+      <w:pPr>
+        <w:shd w:val="clear" w:color="auto" w:fill="FFFFFF"/>
+        <w:rPr>
+          <w:rFonts w:ascii="Arial" w:hAnsi="Arial" w:cs="Arial"/>
+          <w:color w:val="333333"/>
+          <w:sz w:val="21"/>
+          <w:szCs w:val="21"/>
+        </w:rPr>
+      </w:pPr>
+      <w:r>
+        <w:rPr>
+          <w:rStyle w:val="cds-108"/>
+          <w:rFonts w:ascii="Arial" w:hAnsi="Arial" w:cs="Arial"/>
+          <w:color w:val="333333"/>
+          <w:sz w:val="21"/>
+          <w:szCs w:val="21"/>
+        </w:rPr>
+        <w:t>0.8 / 1 ponto</w:t>
+      </w:r>
+    </w:p>
+    <w:p>
+      <w:pPr>
+        <w:pStyle w:val="NormalWeb"/>
+        <w:shd w:val="clear" w:color="auto" w:fill="FFFFFF"/>
+        <w:spacing w:before="0" w:beforeAutospacing="0" w:after="0" w:afterAutospacing="0"/>
+        <w:rPr>
+          <w:rFonts w:ascii="Arial" w:hAnsi="Arial" w:cs="Arial"/>
+          <w:color w:val="333333"/>
+          <w:sz w:val="21"/>
+          <w:szCs w:val="21"/>
+        </w:rPr>
+      </w:pPr>
+      <w:r>
+        <w:rPr>
+          <w:rFonts w:ascii="Arial" w:hAnsi="Arial" w:cs="Arial"/>
+          <w:color w:val="333333"/>
+          <w:sz w:val="21"/>
+          <w:szCs w:val="21"/>
+        </w:rPr>
+        <w:t>Renda</w:t>
+      </w:r>
+    </w:p>
+    <w:p>
+      <w:pPr>
+        <w:pStyle w:val="NormalWeb"/>
+        <w:shd w:val="clear" w:color="auto" w:fill="FFFFFF"/>
+        <w:spacing w:before="0" w:beforeAutospacing="0" w:after="0" w:afterAutospacing="0"/>
+        <w:rPr>
+          <w:rFonts w:ascii="Arial" w:hAnsi="Arial" w:cs="Arial"/>
+          <w:color w:val="333333"/>
+          <w:sz w:val="21"/>
+          <w:szCs w:val="21"/>
+        </w:rPr>
+      </w:pPr>
+      <w:r>
+        <w:rPr>
+          <w:rFonts w:ascii="Arial" w:hAnsi="Arial" w:cs="Arial"/>
+          <w:color w:val="333333"/>
+          <w:sz w:val="21"/>
+          <w:szCs w:val="21"/>
+        </w:rPr>
+        <w:t>Impaciência</w:t>
+      </w:r>
+    </w:p>
+    <w:p>
+      <w:pPr>
+        <w:shd w:val="clear" w:color="auto" w:fill="FFFFFF"/>
+        <w:rPr>
+          <w:rFonts w:ascii="Arial" w:hAnsi="Arial" w:cs="Arial"/>
+          <w:color w:val="333333"/>
+          <w:sz w:val="21"/>
+          <w:szCs w:val="21"/>
+        </w:rPr>
+      </w:pPr>
+      <w:r>
+        <w:rPr>
+          <w:rFonts w:ascii="Arial" w:hAnsi="Arial" w:cs="Arial"/>
+          <w:color w:val="333333"/>
+          <w:sz w:val="21"/>
+          <w:szCs w:val="21"/>
+        </w:rPr>
+        <w:t>Correto</w:t>
+      </w:r>
+    </w:p>
+    <w:p>
+      <w:pPr>
+        <w:pStyle w:val="NormalWeb"/>
+        <w:shd w:val="clear" w:color="auto" w:fill="FFFFFF"/>
+        <w:spacing w:before="0" w:beforeAutospacing="0" w:after="0" w:afterAutospacing="0"/>
+        <w:rPr>
+          <w:rFonts w:ascii="Arial" w:hAnsi="Arial" w:cs="Arial"/>
+          <w:color w:val="333333"/>
+          <w:sz w:val="21"/>
+          <w:szCs w:val="21"/>
+        </w:rPr>
+      </w:pPr>
+      <w:r>
+        <w:rPr>
+          <w:rFonts w:ascii="Arial" w:hAnsi="Arial" w:cs="Arial"/>
+          <w:color w:val="333333"/>
+          <w:sz w:val="21"/>
+          <w:szCs w:val="21"/>
+        </w:rPr>
+        <w:t>A impaciência é um fator humano comum que afeta a maneira como as pessoas interagem com produtos. Outros fatores humanos comuns incluem (mas não se limitam a) preconceito, equívocos e medo.</w:t>
+      </w:r>
+    </w:p>
+    <w:p>
+      <w:pPr>
+        <w:pStyle w:val="NormalWeb"/>
+        <w:shd w:val="clear" w:color="auto" w:fill="FFFFFF"/>
+        <w:spacing w:before="0" w:beforeAutospacing="0" w:after="0" w:afterAutospacing="0"/>
+        <w:rPr>
+          <w:rFonts w:ascii="Arial" w:hAnsi="Arial" w:cs="Arial"/>
+          <w:color w:val="333333"/>
+          <w:sz w:val="21"/>
+          <w:szCs w:val="21"/>
+        </w:rPr>
+      </w:pPr>
+      <w:r>
+        <w:rPr>
+          <w:rFonts w:ascii="Arial" w:hAnsi="Arial" w:cs="Arial"/>
+          <w:color w:val="333333"/>
+          <w:sz w:val="21"/>
+          <w:szCs w:val="21"/>
+        </w:rPr>
+        <w:t>Medo</w:t>
+      </w:r>
+    </w:p>
+    <w:p>
+      <w:pPr>
+        <w:shd w:val="clear" w:color="auto" w:fill="FFFFFF"/>
+        <w:rPr>
+          <w:rFonts w:ascii="Arial" w:hAnsi="Arial" w:cs="Arial"/>
+          <w:color w:val="333333"/>
+          <w:sz w:val="21"/>
+          <w:szCs w:val="21"/>
+        </w:rPr>
+      </w:pPr>
+      <w:r>
+        <w:rPr>
+          <w:rFonts w:ascii="Arial" w:hAnsi="Arial" w:cs="Arial"/>
+          <w:color w:val="333333"/>
+          <w:sz w:val="21"/>
+          <w:szCs w:val="21"/>
+        </w:rPr>
+        <w:t>Correto</w:t>
+      </w:r>
+    </w:p>
+    <w:p>
+      <w:pPr>
+        <w:pStyle w:val="NormalWeb"/>
+        <w:shd w:val="clear" w:color="auto" w:fill="FFFFFF"/>
+        <w:spacing w:before="0" w:beforeAutospacing="0" w:after="0" w:afterAutospacing="0"/>
+        <w:rPr>
+          <w:rFonts w:ascii="Arial" w:hAnsi="Arial" w:cs="Arial"/>
+          <w:color w:val="333333"/>
+          <w:sz w:val="21"/>
+          <w:szCs w:val="21"/>
+        </w:rPr>
+      </w:pPr>
+      <w:r>
+        <w:rPr>
+          <w:rFonts w:ascii="Arial" w:hAnsi="Arial" w:cs="Arial"/>
+          <w:color w:val="333333"/>
+          <w:sz w:val="21"/>
+          <w:szCs w:val="21"/>
+        </w:rPr>
+        <w:t>O medo é um fator humano comum que afeta a maneira como as pessoas interagem com produtos. Outros fatores humanos comuns incluem (mas não se limitam a) preconceito, equívocos e impaciência.</w:t>
+      </w:r>
+    </w:p>
+    <w:p>
+      <w:pPr>
+        <w:pStyle w:val="NormalWeb"/>
+        <w:shd w:val="clear" w:color="auto" w:fill="FFFFFF"/>
+        <w:spacing w:before="0" w:beforeAutospacing="0" w:after="0" w:afterAutospacing="0"/>
+        <w:rPr>
+          <w:rFonts w:ascii="Arial" w:hAnsi="Arial" w:cs="Arial"/>
+          <w:color w:val="333333"/>
+          <w:sz w:val="21"/>
+          <w:szCs w:val="21"/>
+        </w:rPr>
+      </w:pPr>
+      <w:r>
+        <w:rPr>
+          <w:rFonts w:ascii="Arial" w:hAnsi="Arial" w:cs="Arial"/>
+          <w:color w:val="333333"/>
+          <w:sz w:val="21"/>
+          <w:szCs w:val="21"/>
+        </w:rPr>
+        <w:t>Equívocos</w:t>
+      </w:r>
+    </w:p>
+    <w:p>
+      <w:pPr>
+        <w:shd w:val="clear" w:color="auto" w:fill="FFFFFF"/>
+        <w:rPr>
+          <w:rFonts w:ascii="Arial" w:hAnsi="Arial" w:cs="Arial"/>
+          <w:color w:val="333333"/>
+          <w:sz w:val="21"/>
+          <w:szCs w:val="21"/>
+        </w:rPr>
+      </w:pPr>
+      <w:r>
+        <w:rPr>
+          <w:rFonts w:ascii="Arial" w:hAnsi="Arial" w:cs="Arial"/>
+          <w:color w:val="333333"/>
+          <w:sz w:val="21"/>
+          <w:szCs w:val="21"/>
+        </w:rPr>
+        <w:t>Correto</w:t>
+      </w:r>
+    </w:p>
+    <w:p>
+      <w:pPr>
+        <w:pStyle w:val="NormalWeb"/>
+        <w:shd w:val="clear" w:color="auto" w:fill="FFFFFF"/>
+        <w:spacing w:before="0" w:beforeAutospacing="0" w:after="0" w:afterAutospacing="0"/>
+        <w:rPr>
+          <w:rFonts w:ascii="Arial" w:hAnsi="Arial" w:cs="Arial"/>
+          <w:color w:val="333333"/>
+          <w:sz w:val="21"/>
+          <w:szCs w:val="21"/>
+        </w:rPr>
+      </w:pPr>
+      <w:r>
+        <w:rPr>
+          <w:rFonts w:ascii="Arial" w:hAnsi="Arial" w:cs="Arial"/>
+          <w:color w:val="333333"/>
+          <w:sz w:val="21"/>
+          <w:szCs w:val="21"/>
+        </w:rPr>
+        <w:t>Equívocos são um fator humano comum que afeta a maneira como as pessoas interagem com produtos. Outros fatores humanos comuns incluem (mas não se limitam a) medo, preconceito e impaciência.</w:t>
+      </w:r>
+    </w:p>
+    <w:p>
+      <w:pPr>
+        <w:pStyle w:val="NormalWeb"/>
+        <w:shd w:val="clear" w:color="auto" w:fill="FFFFFF"/>
+        <w:spacing w:before="0" w:beforeAutospacing="0" w:after="0" w:afterAutospacing="0"/>
+        <w:rPr>
+          <w:rFonts w:ascii="Arial" w:hAnsi="Arial" w:cs="Arial"/>
+          <w:color w:val="333333"/>
+          <w:sz w:val="21"/>
+          <w:szCs w:val="21"/>
+        </w:rPr>
+      </w:pPr>
+      <w:r>
+        <w:rPr>
+          <w:rFonts w:ascii="Arial" w:hAnsi="Arial" w:cs="Arial"/>
+          <w:color w:val="333333"/>
+          <w:sz w:val="21"/>
+          <w:szCs w:val="21"/>
+        </w:rPr>
+        <w:t>Preconceito</w:t>
+      </w:r>
+    </w:p>
+    <w:p>
+      <w:pPr>
+        <w:shd w:val="clear" w:color="auto" w:fill="F5F5F5"/>
+        <w:rPr>
+          <w:rFonts w:ascii="Arial" w:hAnsi="Arial" w:cs="Arial"/>
+          <w:color w:val="333333"/>
+          <w:sz w:val="21"/>
+          <w:szCs w:val="21"/>
+        </w:rPr>
+      </w:pPr>
+      <w:r>
+        <w:rPr>
+          <w:rFonts w:ascii="Arial" w:hAnsi="Arial" w:cs="Arial"/>
+          <w:color w:val="333333"/>
+          <w:sz w:val="21"/>
+          <w:szCs w:val="21"/>
+        </w:rPr>
+        <w:t>Você não selecionou todas as respostas corretas</w:t>
+      </w:r>
+    </w:p>
+    <w:p>
+      <w:pPr>
+        <w:pStyle w:val="Ttulo3"/>
+        <w:shd w:val="clear" w:color="auto" w:fill="FFFFFF"/>
+        <w:spacing w:before="0"/>
+        <w:rPr>
+          <w:rFonts w:ascii="Arial" w:hAnsi="Arial" w:cs="Arial"/>
+          <w:color w:val="333333"/>
+          <w:sz w:val="27"/>
+          <w:szCs w:val="27"/>
+        </w:rPr>
+      </w:pPr>
+      <w:r>
+        <w:rPr>
+          <w:rFonts w:ascii="Arial" w:hAnsi="Arial" w:cs="Arial"/>
+          <w:color w:val="333333"/>
+        </w:rPr>
+        <w:t>2.</w:t>
+      </w:r>
+    </w:p>
+    <w:p>
+      <w:pPr>
+        <w:shd w:val="clear" w:color="auto" w:fill="FFFFFF"/>
+        <w:rPr>
+          <w:rFonts w:ascii="Arial" w:hAnsi="Arial" w:cs="Arial"/>
+          <w:color w:val="333333"/>
+          <w:sz w:val="21"/>
+          <w:szCs w:val="21"/>
+        </w:rPr>
+      </w:pPr>
+      <w:r>
+        <w:rPr>
+          <w:rStyle w:val="screenreader-only"/>
+          <w:rFonts w:ascii="Arial" w:hAnsi="Arial" w:cs="Arial"/>
+          <w:color w:val="333333"/>
+          <w:sz w:val="21"/>
+          <w:szCs w:val="21"/>
+          <w:bdr w:val="none" w:sz="0" w:space="0" w:color="auto" w:frame="1"/>
+        </w:rPr>
+        <w:t>Pergunta 2</w:t>
+      </w:r>
+    </w:p>
+    <w:p>
+      <w:pPr>
+        <w:pStyle w:val="NormalWeb"/>
+        <w:shd w:val="clear" w:color="auto" w:fill="FFFFFF"/>
+        <w:spacing w:before="0" w:beforeAutospacing="0" w:after="0" w:afterAutospacing="0"/>
+        <w:rPr>
+          <w:rFonts w:ascii="Arial" w:hAnsi="Arial" w:cs="Arial"/>
+          <w:color w:val="333333"/>
+          <w:sz w:val="21"/>
+          <w:szCs w:val="21"/>
+        </w:rPr>
+      </w:pPr>
+      <w:r>
+        <w:rPr>
+          <w:rFonts w:ascii="Arial" w:hAnsi="Arial" w:cs="Arial"/>
+          <w:color w:val="333333"/>
+          <w:sz w:val="21"/>
+          <w:szCs w:val="21"/>
+        </w:rPr>
+        <w:t>Considere os conceitos psicológicos explorados nesta lição. Qual das opções a seguir é um exemplo de modelo mental?</w:t>
+      </w:r>
+    </w:p>
+    <w:p>
+      <w:pPr>
+        <w:shd w:val="clear" w:color="auto" w:fill="FFFFFF"/>
+        <w:rPr>
+          <w:rFonts w:ascii="Arial" w:hAnsi="Arial" w:cs="Arial"/>
+          <w:color w:val="333333"/>
+          <w:sz w:val="21"/>
+          <w:szCs w:val="21"/>
+        </w:rPr>
+      </w:pPr>
+      <w:r>
+        <w:rPr>
+          <w:rStyle w:val="cds-108"/>
+          <w:rFonts w:ascii="Arial" w:hAnsi="Arial" w:cs="Arial"/>
+          <w:color w:val="333333"/>
+          <w:sz w:val="21"/>
+          <w:szCs w:val="21"/>
+        </w:rPr>
+        <w:t>1 / 1 ponto</w:t>
+      </w:r>
+    </w:p>
+    <w:p>
+      <w:pPr>
+        <w:pStyle w:val="NormalWeb"/>
+        <w:shd w:val="clear" w:color="auto" w:fill="FFFFFF"/>
+        <w:spacing w:before="0" w:beforeAutospacing="0" w:after="0" w:afterAutospacing="0"/>
+        <w:rPr>
+          <w:rFonts w:ascii="Arial" w:hAnsi="Arial" w:cs="Arial"/>
+          <w:color w:val="333333"/>
+          <w:sz w:val="21"/>
+          <w:szCs w:val="21"/>
+        </w:rPr>
+      </w:pPr>
+      <w:r>
+        <w:rPr>
+          <w:rFonts w:ascii="Arial" w:hAnsi="Arial" w:cs="Arial"/>
+          <w:color w:val="333333"/>
+          <w:sz w:val="21"/>
+          <w:szCs w:val="21"/>
+        </w:rPr>
+        <w:t>Dirigir um carro</w:t>
+      </w:r>
+    </w:p>
+    <w:p>
+      <w:pPr>
+        <w:pStyle w:val="NormalWeb"/>
+        <w:shd w:val="clear" w:color="auto" w:fill="FFFFFF"/>
+        <w:spacing w:before="0" w:beforeAutospacing="0" w:after="0" w:afterAutospacing="0"/>
+        <w:rPr>
+          <w:rFonts w:ascii="Arial" w:hAnsi="Arial" w:cs="Arial"/>
+          <w:color w:val="333333"/>
+          <w:sz w:val="21"/>
+          <w:szCs w:val="21"/>
+        </w:rPr>
+      </w:pPr>
+      <w:r>
+        <w:rPr>
+          <w:rFonts w:ascii="Arial" w:hAnsi="Arial" w:cs="Arial"/>
+          <w:color w:val="333333"/>
+          <w:sz w:val="21"/>
+          <w:szCs w:val="21"/>
+        </w:rPr>
+        <w:t>Usar uma chave para ligar a ignição de um carro</w:t>
+      </w:r>
+    </w:p>
+    <w:p>
+      <w:pPr>
+        <w:pStyle w:val="NormalWeb"/>
+        <w:shd w:val="clear" w:color="auto" w:fill="FFFFFF"/>
+        <w:spacing w:before="0" w:beforeAutospacing="0" w:after="0" w:afterAutospacing="0"/>
+        <w:rPr>
+          <w:rFonts w:ascii="Arial" w:hAnsi="Arial" w:cs="Arial"/>
+          <w:color w:val="333333"/>
+          <w:sz w:val="21"/>
+          <w:szCs w:val="21"/>
+        </w:rPr>
+      </w:pPr>
+      <w:r>
+        <w:rPr>
+          <w:rFonts w:ascii="Arial" w:hAnsi="Arial" w:cs="Arial"/>
+          <w:color w:val="333333"/>
+          <w:sz w:val="21"/>
+          <w:szCs w:val="21"/>
+        </w:rPr>
+        <w:t>Estacionar um carro na garagem</w:t>
+      </w:r>
+    </w:p>
+    <w:p>
+      <w:pPr>
+        <w:shd w:val="clear" w:color="auto" w:fill="FFFFFF"/>
+        <w:rPr>
+          <w:rFonts w:ascii="Arial" w:hAnsi="Arial" w:cs="Arial"/>
+          <w:color w:val="333333"/>
+          <w:sz w:val="21"/>
+          <w:szCs w:val="21"/>
+        </w:rPr>
+      </w:pPr>
+      <w:r>
+        <w:rPr>
+          <w:rFonts w:ascii="Arial" w:hAnsi="Arial" w:cs="Arial"/>
+          <w:color w:val="333333"/>
+          <w:sz w:val="21"/>
+          <w:szCs w:val="21"/>
+        </w:rPr>
+        <w:t>Correto</w:t>
+      </w:r>
+    </w:p>
+    <w:p>
+      <w:pPr>
+        <w:pStyle w:val="NormalWeb"/>
+        <w:shd w:val="clear" w:color="auto" w:fill="FFFFFF"/>
+        <w:spacing w:before="0" w:beforeAutospacing="0" w:after="0" w:afterAutospacing="0"/>
+        <w:rPr>
+          <w:rFonts w:ascii="Arial" w:hAnsi="Arial" w:cs="Arial"/>
+          <w:color w:val="333333"/>
+          <w:sz w:val="21"/>
+          <w:szCs w:val="21"/>
+        </w:rPr>
+      </w:pPr>
+      <w:r>
+        <w:rPr>
+          <w:rFonts w:ascii="Arial" w:hAnsi="Arial" w:cs="Arial"/>
+          <w:color w:val="333333"/>
+          <w:sz w:val="21"/>
+          <w:szCs w:val="21"/>
+        </w:rPr>
+        <w:lastRenderedPageBreak/>
+        <w:t>Podemos prever que a ignição do carro vai ligar porque a chave foi girada.</w:t>
+      </w:r>
+    </w:p>
+    <w:p>
+      <w:pPr>
+        <w:pStyle w:val="Ttulo3"/>
+        <w:shd w:val="clear" w:color="auto" w:fill="FFFFFF"/>
+        <w:spacing w:before="0"/>
+        <w:rPr>
+          <w:rFonts w:ascii="Arial" w:hAnsi="Arial" w:cs="Arial"/>
+          <w:color w:val="333333"/>
+          <w:sz w:val="27"/>
+          <w:szCs w:val="27"/>
+        </w:rPr>
+      </w:pPr>
+      <w:r>
+        <w:rPr>
+          <w:rFonts w:ascii="Arial" w:hAnsi="Arial" w:cs="Arial"/>
+          <w:color w:val="333333"/>
+        </w:rPr>
+        <w:t>3.</w:t>
+      </w:r>
+    </w:p>
+    <w:p>
+      <w:pPr>
+        <w:shd w:val="clear" w:color="auto" w:fill="FFFFFF"/>
+        <w:rPr>
+          <w:rFonts w:ascii="Arial" w:hAnsi="Arial" w:cs="Arial"/>
+          <w:color w:val="333333"/>
+          <w:sz w:val="21"/>
+          <w:szCs w:val="21"/>
+        </w:rPr>
+      </w:pPr>
+      <w:r>
+        <w:rPr>
+          <w:rStyle w:val="screenreader-only"/>
+          <w:rFonts w:ascii="Arial" w:hAnsi="Arial" w:cs="Arial"/>
+          <w:color w:val="333333"/>
+          <w:sz w:val="21"/>
+          <w:szCs w:val="21"/>
+          <w:bdr w:val="none" w:sz="0" w:space="0" w:color="auto" w:frame="1"/>
+        </w:rPr>
+        <w:t>Pergunta 3</w:t>
+      </w:r>
+    </w:p>
+    <w:p>
+      <w:pPr>
+        <w:pStyle w:val="NormalWeb"/>
+        <w:shd w:val="clear" w:color="auto" w:fill="FFFFFF"/>
+        <w:spacing w:before="0" w:beforeAutospacing="0" w:after="0" w:afterAutospacing="0"/>
+        <w:rPr>
+          <w:rFonts w:ascii="Arial" w:hAnsi="Arial" w:cs="Arial"/>
+          <w:color w:val="333333"/>
+          <w:sz w:val="21"/>
+          <w:szCs w:val="21"/>
+        </w:rPr>
+      </w:pPr>
+      <w:r>
+        <w:rPr>
+          <w:rFonts w:ascii="Arial" w:hAnsi="Arial" w:cs="Arial"/>
+          <w:color w:val="333333"/>
+          <w:sz w:val="21"/>
+          <w:szCs w:val="21"/>
+        </w:rPr>
+        <w:t>Preencha a lacuna: Você está testando um jogo novo com um grupo de crianças. Algumas conseguem chegar ao fim do jogo enquanto outras desistem após algumas rodadas. As crianças que conseguem terminar o jogo gostam da experiência por causa do(a) _____ positivo.</w:t>
+      </w:r>
+    </w:p>
+    <w:p>
+      <w:pPr>
+        <w:shd w:val="clear" w:color="auto" w:fill="FFFFFF"/>
+        <w:rPr>
+          <w:rFonts w:ascii="Arial" w:hAnsi="Arial" w:cs="Arial"/>
+          <w:color w:val="333333"/>
+          <w:sz w:val="21"/>
+          <w:szCs w:val="21"/>
+        </w:rPr>
+      </w:pPr>
+      <w:r>
+        <w:rPr>
+          <w:rStyle w:val="cds-108"/>
+          <w:rFonts w:ascii="Arial" w:hAnsi="Arial" w:cs="Arial"/>
+          <w:color w:val="333333"/>
+          <w:sz w:val="21"/>
+          <w:szCs w:val="21"/>
+        </w:rPr>
+        <w:t>1 / 1 ponto</w:t>
+      </w:r>
+    </w:p>
+    <w:p>
+      <w:pPr>
+        <w:pStyle w:val="NormalWeb"/>
+        <w:shd w:val="clear" w:color="auto" w:fill="FFFFFF"/>
+        <w:spacing w:before="0" w:beforeAutospacing="0" w:after="0" w:afterAutospacing="0"/>
+        <w:rPr>
+          <w:rFonts w:ascii="Arial" w:hAnsi="Arial" w:cs="Arial"/>
+          <w:color w:val="333333"/>
+          <w:sz w:val="21"/>
+          <w:szCs w:val="21"/>
+        </w:rPr>
+      </w:pPr>
+      <w:r>
+        <w:rPr>
+          <w:rFonts w:ascii="Arial" w:hAnsi="Arial" w:cs="Arial"/>
+          <w:color w:val="333333"/>
+          <w:sz w:val="21"/>
+          <w:szCs w:val="21"/>
+        </w:rPr>
+        <w:t>proposta de valor</w:t>
+      </w:r>
+    </w:p>
+    <w:p>
+      <w:pPr>
+        <w:pStyle w:val="NormalWeb"/>
+        <w:shd w:val="clear" w:color="auto" w:fill="FFFFFF"/>
+        <w:spacing w:before="0" w:beforeAutospacing="0" w:after="0" w:afterAutospacing="0"/>
+        <w:rPr>
+          <w:rFonts w:ascii="Arial" w:hAnsi="Arial" w:cs="Arial"/>
+          <w:color w:val="333333"/>
+          <w:sz w:val="21"/>
+          <w:szCs w:val="21"/>
+        </w:rPr>
+      </w:pPr>
+      <w:r>
+        <w:rPr>
+          <w:rFonts w:ascii="Arial" w:hAnsi="Arial" w:cs="Arial"/>
+          <w:color w:val="333333"/>
+          <w:sz w:val="21"/>
+          <w:szCs w:val="21"/>
+        </w:rPr>
+        <w:t>fator humano</w:t>
+      </w:r>
+    </w:p>
+    <w:p>
+      <w:pPr>
+        <w:pStyle w:val="NormalWeb"/>
+        <w:shd w:val="clear" w:color="auto" w:fill="FFFFFF"/>
+        <w:spacing w:before="0" w:beforeAutospacing="0" w:after="0" w:afterAutospacing="0"/>
+        <w:rPr>
+          <w:rFonts w:ascii="Arial" w:hAnsi="Arial" w:cs="Arial"/>
+          <w:color w:val="333333"/>
+          <w:sz w:val="21"/>
+          <w:szCs w:val="21"/>
+        </w:rPr>
+      </w:pPr>
+      <w:r>
+        <w:rPr>
+          <w:rFonts w:ascii="Arial" w:hAnsi="Arial" w:cs="Arial"/>
+          <w:color w:val="333333"/>
+          <w:sz w:val="21"/>
+          <w:szCs w:val="21"/>
+        </w:rPr>
+        <w:t>ciclo de feedback</w:t>
+      </w:r>
+    </w:p>
+    <w:p>
+      <w:pPr>
+        <w:pStyle w:val="NormalWeb"/>
+        <w:shd w:val="clear" w:color="auto" w:fill="FFFFFF"/>
+        <w:spacing w:before="0" w:beforeAutospacing="0" w:after="0" w:afterAutospacing="0"/>
+        <w:rPr>
+          <w:rFonts w:ascii="Arial" w:hAnsi="Arial" w:cs="Arial"/>
+          <w:color w:val="333333"/>
+          <w:sz w:val="21"/>
+          <w:szCs w:val="21"/>
+        </w:rPr>
+      </w:pPr>
+      <w:r>
+        <w:rPr>
+          <w:rFonts w:ascii="Arial" w:hAnsi="Arial" w:cs="Arial"/>
+          <w:color w:val="333333"/>
+          <w:sz w:val="21"/>
+          <w:szCs w:val="21"/>
+        </w:rPr>
+        <w:t>reforço</w:t>
+      </w:r>
+    </w:p>
+    <w:p>
+      <w:pPr>
+        <w:shd w:val="clear" w:color="auto" w:fill="FFFFFF"/>
+        <w:rPr>
+          <w:rFonts w:ascii="Arial" w:hAnsi="Arial" w:cs="Arial"/>
+          <w:color w:val="333333"/>
+          <w:sz w:val="21"/>
+          <w:szCs w:val="21"/>
+        </w:rPr>
+      </w:pPr>
+      <w:r>
+        <w:rPr>
+          <w:rFonts w:ascii="Arial" w:hAnsi="Arial" w:cs="Arial"/>
+          <w:color w:val="333333"/>
+          <w:sz w:val="21"/>
+          <w:szCs w:val="21"/>
+        </w:rPr>
+        <w:t>Correto</w:t>
+      </w:r>
+    </w:p>
+    <w:p>
+      <w:pPr>
+        <w:pStyle w:val="NormalWeb"/>
+        <w:shd w:val="clear" w:color="auto" w:fill="FFFFFF"/>
+        <w:spacing w:before="0" w:beforeAutospacing="0" w:after="0" w:afterAutospacing="0"/>
+        <w:rPr>
+          <w:rFonts w:ascii="Arial" w:hAnsi="Arial" w:cs="Arial"/>
+          <w:color w:val="333333"/>
+          <w:sz w:val="21"/>
+          <w:szCs w:val="21"/>
+        </w:rPr>
+      </w:pPr>
+      <w:r>
+        <w:rPr>
+          <w:rFonts w:ascii="Arial" w:hAnsi="Arial" w:cs="Arial"/>
+          <w:color w:val="333333"/>
+          <w:sz w:val="21"/>
+          <w:szCs w:val="21"/>
+        </w:rPr>
+        <w:t>A crianças que terminaram o jogo tiveram um ciclo de feedback ou resultado positivo.</w:t>
+      </w:r>
+    </w:p>
     <w:p/>
     <w:p/>
     <w:sectPr>
@@ -1544,6 +2413,16 @@
       <w14:ligatures w14:val="none"/>
     </w:rPr>
   </w:style>
+  <w:style w:type="character" w:customStyle="1" w:styleId="css-1xunli8">
+    <w:name w:val="css-1xunli8"/>
+    <w:basedOn w:val="Fontepargpadro"/>
+    <w:rsid w:val="00E539A4"/>
+  </w:style>
+  <w:style w:type="character" w:customStyle="1" w:styleId="cds-button-label">
+    <w:name w:val="cds-button-label"/>
+    <w:basedOn w:val="Fontepargpadro"/>
+    <w:rsid w:val="00E539A4"/>
+  </w:style>
 </w:styles>
 </file>
 

</xml_diff>